<commit_message>
Open Workshop Registration Page
</commit_message>
<xml_diff>
--- a/Lab4_TestScript.docx
+++ b/Lab4_TestScript.docx
@@ -4,7 +4,7 @@
   <w:body>
     <w:p>
       <w:pPr>
-        <w:pStyle w:val="ListParagraph"/>
+        <w:pStyle w:val="a7"/>
         <w:numPr>
           <w:ilvl w:val="0"/>
           <w:numId w:val="1"/>
@@ -48,7 +48,7 @@
     </w:p>
     <w:p>
       <w:pPr>
-        <w:pStyle w:val="ListParagraph"/>
+        <w:pStyle w:val="a7"/>
         <w:numPr>
           <w:ilvl w:val="1"/>
           <w:numId w:val="2"/>
@@ -90,7 +90,7 @@
     </w:p>
     <w:p>
       <w:pPr>
-        <w:pStyle w:val="ListParagraph"/>
+        <w:pStyle w:val="a7"/>
         <w:ind w:left="0" w:firstLine="720"/>
         <w:jc w:val="thaiDistribute"/>
         <w:rPr>
@@ -211,7 +211,7 @@
     </w:p>
     <w:p>
       <w:pPr>
-        <w:pStyle w:val="ListParagraph"/>
+        <w:pStyle w:val="a7"/>
         <w:numPr>
           <w:ilvl w:val="1"/>
           <w:numId w:val="2"/>
@@ -254,7 +254,7 @@
     </w:p>
     <w:p>
       <w:pPr>
-        <w:pStyle w:val="ListParagraph"/>
+        <w:pStyle w:val="a7"/>
         <w:ind w:left="0" w:firstLine="720"/>
         <w:jc w:val="thaiDistribute"/>
         <w:rPr>
@@ -466,7 +466,7 @@
     </w:p>
     <w:p>
       <w:pPr>
-        <w:pStyle w:val="ListParagraph"/>
+        <w:pStyle w:val="a7"/>
         <w:numPr>
           <w:ilvl w:val="0"/>
           <w:numId w:val="1"/>
@@ -528,7 +528,7 @@
     </w:p>
     <w:p>
       <w:pPr>
-        <w:pStyle w:val="ListParagraph"/>
+        <w:pStyle w:val="a7"/>
         <w:spacing w:after="120" w:line="240" w:lineRule="auto"/>
         <w:ind w:left="0" w:firstLine="720"/>
         <w:jc w:val="thaiDistribute"/>
@@ -649,7 +649,7 @@
     </w:p>
     <w:p>
       <w:pPr>
-        <w:pStyle w:val="ListParagraph"/>
+        <w:pStyle w:val="a7"/>
         <w:numPr>
           <w:ilvl w:val="0"/>
           <w:numId w:val="10"/>
@@ -715,7 +715,7 @@
     </w:p>
     <w:p>
       <w:pPr>
-        <w:pStyle w:val="ListParagraph"/>
+        <w:pStyle w:val="a7"/>
         <w:numPr>
           <w:ilvl w:val="0"/>
           <w:numId w:val="10"/>
@@ -761,7 +761,7 @@
     </w:p>
     <w:p>
       <w:pPr>
-        <w:pStyle w:val="ListParagraph"/>
+        <w:pStyle w:val="a7"/>
         <w:numPr>
           <w:ilvl w:val="0"/>
           <w:numId w:val="10"/>
@@ -1012,7 +1012,7 @@
     </w:p>
     <w:p>
       <w:pPr>
-        <w:pStyle w:val="ListParagraph"/>
+        <w:pStyle w:val="a7"/>
         <w:numPr>
           <w:ilvl w:val="0"/>
           <w:numId w:val="11"/>
@@ -1038,7 +1038,7 @@
     </w:p>
     <w:p>
       <w:pPr>
-        <w:pStyle w:val="ListParagraph"/>
+        <w:pStyle w:val="a7"/>
         <w:numPr>
           <w:ilvl w:val="0"/>
           <w:numId w:val="11"/>
@@ -1064,7 +1064,7 @@
     </w:p>
     <w:p>
       <w:pPr>
-        <w:pStyle w:val="ListParagraph"/>
+        <w:pStyle w:val="a7"/>
         <w:numPr>
           <w:ilvl w:val="0"/>
           <w:numId w:val="11"/>
@@ -1100,7 +1100,7 @@
     </w:p>
     <w:p>
       <w:pPr>
-        <w:pStyle w:val="ListParagraph"/>
+        <w:pStyle w:val="a7"/>
         <w:numPr>
           <w:ilvl w:val="0"/>
           <w:numId w:val="11"/>
@@ -1126,7 +1126,7 @@
     </w:p>
     <w:p>
       <w:pPr>
-        <w:pStyle w:val="ListParagraph"/>
+        <w:pStyle w:val="a7"/>
         <w:numPr>
           <w:ilvl w:val="0"/>
           <w:numId w:val="11"/>
@@ -1152,7 +1152,7 @@
     </w:p>
     <w:p>
       <w:pPr>
-        <w:pStyle w:val="ListParagraph"/>
+        <w:pStyle w:val="a7"/>
         <w:numPr>
           <w:ilvl w:val="0"/>
           <w:numId w:val="1"/>
@@ -1195,7 +1195,7 @@
     </w:p>
     <w:p>
       <w:pPr>
-        <w:pStyle w:val="ListParagraph"/>
+        <w:pStyle w:val="a7"/>
         <w:ind w:left="360"/>
         <w:rPr>
           <w:rFonts w:ascii="TH SarabunPSK" w:hAnsi="TH SarabunPSK" w:cs="TH SarabunPSK"/>
@@ -1260,7 +1260,7 @@
     </w:p>
     <w:p>
       <w:pPr>
-        <w:pStyle w:val="ListParagraph"/>
+        <w:pStyle w:val="a7"/>
         <w:ind w:left="360"/>
         <w:rPr>
           <w:rFonts w:ascii="TH SarabunPSK" w:hAnsi="TH SarabunPSK" w:cs="TH SarabunPSK"/>
@@ -1270,25 +1270,16 @@
       </w:pPr>
       <w:r>
         <w:rPr>
-          <w:rFonts w:ascii="TH SarabunPSK" w:hAnsi="TH SarabunPSK" w:cs="TH SarabunPSK" w:hint="cs"/>
-          <w:sz w:val="32"/>
-          <w:szCs w:val="32"/>
-        </w:rPr>
-        <w:t>______________________________________________________________________________________________________________________________________________________________</w:t>
-      </w:r>
-      <w:r>
-        <w:rPr>
-          <w:rFonts w:ascii="TH SarabunPSK" w:hAnsi="TH SarabunPSK" w:cs="TH SarabunPSK" w:hint="cs"/>
-          <w:sz w:val="32"/>
-          <w:szCs w:val="32"/>
-        </w:rPr>
-        <w:lastRenderedPageBreak/>
-        <w:t>______________________________________________________________________________________________________________________________________________________________</w:t>
+          <w:rFonts w:ascii="TH SarabunPSK" w:hAnsi="TH SarabunPSK" w:cs="TH SarabunPSK"/>
+          <w:sz w:val="32"/>
+          <w:szCs w:val="32"/>
+        </w:rPr>
+        <w:t>Acer Nitro Lite 16</w:t>
       </w:r>
     </w:p>
     <w:p>
       <w:pPr>
-        <w:pStyle w:val="ListParagraph"/>
+        <w:pStyle w:val="a7"/>
         <w:spacing w:before="240" w:line="240" w:lineRule="auto"/>
         <w:ind w:left="357"/>
         <w:rPr>
@@ -1300,7 +1291,7 @@
     </w:p>
     <w:p>
       <w:pPr>
-        <w:pStyle w:val="ListParagraph"/>
+        <w:pStyle w:val="a7"/>
         <w:spacing w:before="240" w:line="240" w:lineRule="auto"/>
         <w:ind w:left="357"/>
         <w:rPr>
@@ -1367,7 +1358,7 @@
     </w:p>
     <w:p>
       <w:pPr>
-        <w:pStyle w:val="ListParagraph"/>
+        <w:pStyle w:val="a7"/>
         <w:ind w:left="360"/>
         <w:rPr>
           <w:rFonts w:ascii="TH SarabunPSK" w:hAnsi="TH SarabunPSK" w:cs="TH SarabunPSK"/>
@@ -1378,17 +1369,17 @@
       </w:pPr>
       <w:r>
         <w:rPr>
-          <w:rFonts w:ascii="TH SarabunPSK" w:hAnsi="TH SarabunPSK" w:cs="TH SarabunPSK" w:hint="cs"/>
+          <w:rFonts w:ascii="TH SarabunPSK" w:hAnsi="TH SarabunPSK" w:cs="TH SarabunPSK"/>
           <w:sz w:val="32"/>
           <w:szCs w:val="32"/>
           <w:lang w:bidi="th-TH"/>
         </w:rPr>
-        <w:t>___________________________________________________________________________________________________________________________________________________________________________________________________________________________________________________________________________________________________________________________________________________________________________________________________________</w:t>
+        <w:t>Robot Framework 7.4.1 (Python 3.14.2 on win32)</w:t>
       </w:r>
     </w:p>
     <w:p>
       <w:pPr>
-        <w:pStyle w:val="ListParagraph"/>
+        <w:pStyle w:val="a7"/>
         <w:ind w:left="360"/>
         <w:rPr>
           <w:rFonts w:ascii="TH SarabunPSK" w:hAnsi="TH SarabunPSK" w:cs="TH SarabunPSK"/>
@@ -1404,6 +1395,7 @@
           <w:szCs w:val="32"/>
           <w:lang w:bidi="th-TH"/>
         </w:rPr>
+        <w:lastRenderedPageBreak/>
         <w:t>3</w:t>
       </w:r>
       <w:r>
@@ -1457,10 +1449,10 @@
     </w:p>
     <w:p>
       <w:pPr>
-        <w:pStyle w:val="ListParagraph"/>
+        <w:pStyle w:val="a7"/>
         <w:ind w:left="360"/>
         <w:rPr>
-          <w:rFonts w:ascii="TH SarabunPSK" w:hAnsi="TH SarabunPSK" w:cs="TH SarabunPSK"/>
+          <w:rFonts w:ascii="TH SarabunPSK" w:hAnsi="TH SarabunPSK" w:cs="TH SarabunPSK" w:hint="cs"/>
           <w:sz w:val="32"/>
           <w:szCs w:val="32"/>
         </w:rPr>
@@ -1470,14 +1462,15 @@
           <w:rFonts w:ascii="TH SarabunPSK" w:hAnsi="TH SarabunPSK" w:cs="TH SarabunPSK" w:hint="cs"/>
           <w:sz w:val="32"/>
           <w:szCs w:val="32"/>
+          <w:cs/>
           <w:lang w:bidi="th-TH"/>
         </w:rPr>
-        <w:t>_____________________________________________________________________________________________________________________________________________________________________________________________________________________________________________</w:t>
+        <w:t>นายธิติวุฒิ ศรีอมรรัตน์</w:t>
       </w:r>
     </w:p>
     <w:p>
       <w:pPr>
-        <w:pStyle w:val="ListParagraph"/>
+        <w:pStyle w:val="a7"/>
         <w:numPr>
           <w:ilvl w:val="0"/>
           <w:numId w:val="1"/>
@@ -1520,7 +1513,7 @@
     </w:p>
     <w:p>
       <w:pPr>
-        <w:pStyle w:val="ListParagraph"/>
+        <w:pStyle w:val="a7"/>
         <w:ind w:left="360"/>
         <w:rPr>
           <w:rFonts w:ascii="TH SarabunPSK" w:hAnsi="TH SarabunPSK" w:cs="TH SarabunPSK"/>
@@ -1589,7 +1582,7 @@
     </w:p>
     <w:p>
       <w:pPr>
-        <w:pStyle w:val="ListParagraph"/>
+        <w:pStyle w:val="a7"/>
         <w:ind w:left="360"/>
         <w:rPr>
           <w:rFonts w:ascii="TH SarabunPSK" w:hAnsi="TH SarabunPSK" w:cs="TH SarabunPSK"/>
@@ -1721,7 +1714,7 @@
     </w:p>
     <w:p>
       <w:pPr>
-        <w:pStyle w:val="ListParagraph"/>
+        <w:pStyle w:val="a7"/>
         <w:ind w:left="360"/>
         <w:rPr>
           <w:rFonts w:ascii="TH SarabunPSK" w:hAnsi="TH SarabunPSK" w:cs="TH SarabunPSK"/>
@@ -1839,7 +1832,7 @@
     </w:p>
     <w:p>
       <w:pPr>
-        <w:pStyle w:val="ListParagraph"/>
+        <w:pStyle w:val="a7"/>
         <w:ind w:left="360"/>
         <w:rPr>
           <w:rFonts w:ascii="TH SarabunPSK" w:hAnsi="TH SarabunPSK" w:cs="TH SarabunPSK"/>
@@ -1919,7 +1912,7 @@
     <w:p>
       <w:pPr>
         <w:rPr>
-          <w:rFonts w:ascii="TH SarabunPSK" w:hAnsi="TH SarabunPSK" w:cs="TH SarabunPSK" w:hint="cs"/>
+          <w:rFonts w:ascii="TH SarabunPSK" w:hAnsi="TH SarabunPSK" w:cs="TH SarabunPSK"/>
           <w:sz w:val="32"/>
           <w:szCs w:val="32"/>
           <w:lang w:bidi="th-TH"/>
@@ -1956,7 +1949,7 @@
     </w:p>
     <w:tbl>
       <w:tblPr>
-        <w:tblStyle w:val="TableGrid"/>
+        <w:tblStyle w:val="a8"/>
         <w:tblW w:w="14130" w:type="dxa"/>
         <w:tblInd w:w="-635" w:type="dxa"/>
         <w:tblLook w:val="04A0" w:firstRow="1" w:lastRow="0" w:firstColumn="1" w:lastColumn="0" w:noHBand="0" w:noVBand="1"/>
@@ -2275,17 +2268,7 @@
                 <w:cs/>
                 <w:lang w:bidi="th-TH"/>
               </w:rPr>
-              <w:t>อบรมเชิงปฏิบั</w:t>
-            </w:r>
-            <w:r>
-              <w:rPr>
-                <w:rFonts w:ascii="TH SarabunPSK" w:hAnsi="TH SarabunPSK" w:cs="TH SarabunPSK" w:hint="cs"/>
-                <w:sz w:val="32"/>
-                <w:szCs w:val="32"/>
-                <w:cs/>
-                <w:lang w:bidi="th-TH"/>
-              </w:rPr>
-              <w:t>ติการ</w:t>
+              <w:t>อบรมเชิงปฏิบัติการ</w:t>
             </w:r>
             <w:r>
               <w:rPr>
@@ -2347,12 +2330,23 @@
           <w:p>
             <w:pPr>
               <w:rPr>
-                <w:rFonts w:ascii="TH SarabunPSK" w:hAnsi="TH SarabunPSK" w:cs="TH SarabunPSK"/>
-                <w:sz w:val="32"/>
-                <w:szCs w:val="32"/>
-                <w:lang w:bidi="th-TH"/>
-              </w:rPr>
-            </w:pPr>
+                <w:rFonts w:ascii="TH SarabunPSK" w:hAnsi="TH SarabunPSK" w:cs="TH SarabunPSK" w:hint="cs"/>
+                <w:sz w:val="32"/>
+                <w:szCs w:val="32"/>
+                <w:cs/>
+                <w:lang w:bidi="th-TH"/>
+              </w:rPr>
+            </w:pPr>
+            <w:r>
+              <w:rPr>
+                <w:rFonts w:ascii="TH SarabunPSK" w:hAnsi="TH SarabunPSK" w:cs="TH SarabunPSK" w:hint="cs"/>
+                <w:sz w:val="32"/>
+                <w:szCs w:val="32"/>
+                <w:cs/>
+                <w:lang w:bidi="th-TH"/>
+              </w:rPr>
+              <w:t>ธิติวุฒิ ศรีอมรรัตน์</w:t>
+            </w:r>
           </w:p>
         </w:tc>
       </w:tr>
@@ -2717,6 +2711,16 @@
                 <w:lang w:bidi="th-TH"/>
               </w:rPr>
             </w:pPr>
+            <w:r>
+              <w:rPr>
+                <w:rFonts w:ascii="TH SarabunPSK" w:hAnsi="TH SarabunPSK" w:cs="TH SarabunPSK" w:hint="cs"/>
+                <w:sz w:val="32"/>
+                <w:szCs w:val="32"/>
+                <w:cs/>
+                <w:lang w:bidi="th-TH"/>
+              </w:rPr>
+              <w:t>1/1/2569</w:t>
+            </w:r>
           </w:p>
         </w:tc>
       </w:tr>
@@ -3815,6 +3819,25 @@
                 <w:lang w:bidi="th-TH"/>
               </w:rPr>
             </w:pPr>
+            <w:r>
+              <w:rPr>
+                <w:rFonts w:ascii="TH SarabunPSK" w:hAnsi="TH SarabunPSK" w:cs="TH SarabunPSK" w:hint="cs"/>
+                <w:sz w:val="32"/>
+                <w:szCs w:val="32"/>
+                <w:cs/>
+                <w:lang w:bidi="th-TH"/>
+              </w:rPr>
+              <w:t>แสดงหน้า</w:t>
+            </w:r>
+            <w:r>
+              <w:rPr>
+                <w:rFonts w:ascii="TH SarabunPSK" w:hAnsi="TH SarabunPSK" w:cs="TH SarabunPSK"/>
+                <w:sz w:val="32"/>
+                <w:szCs w:val="32"/>
+                <w:lang w:bidi="th-TH"/>
+              </w:rPr>
+              <w:t xml:space="preserve"> Workshop Registration</w:t>
+            </w:r>
           </w:p>
         </w:tc>
         <w:tc>
@@ -3823,13 +3846,64 @@
           </w:tcPr>
           <w:p>
             <w:pPr>
-              <w:rPr>
-                <w:rFonts w:ascii="TH SarabunPSK" w:hAnsi="TH SarabunPSK" w:cs="TH SarabunPSK"/>
-                <w:sz w:val="32"/>
-                <w:szCs w:val="32"/>
-                <w:lang w:bidi="th-TH"/>
-              </w:rPr>
-            </w:pPr>
+              <w:jc w:val="center"/>
+              <w:rPr>
+                <w:rFonts w:ascii="TH SarabunPSK" w:hAnsi="TH SarabunPSK" w:cs="TH SarabunPSK"/>
+                <w:sz w:val="32"/>
+                <w:szCs w:val="32"/>
+                <w:lang w:bidi="th-TH"/>
+              </w:rPr>
+            </w:pPr>
+            <w:r>
+              <w:rPr>
+                <w:rFonts w:ascii="TH SarabunPSK" w:hAnsi="TH SarabunPSK" w:cs="TH SarabunPSK" w:hint="cs"/>
+                <w:noProof/>
+                <w:sz w:val="32"/>
+                <w:szCs w:val="32"/>
+                <w:lang w:bidi="th-TH"/>
+              </w:rPr>
+              <w:drawing>
+                <wp:inline distT="0" distB="0" distL="0" distR="0" wp14:anchorId="6E7D93CD" wp14:editId="629C0BD1">
+                  <wp:extent cx="201761" cy="191069"/>
+                  <wp:effectExtent l="0" t="0" r="8255" b="0"/>
+                  <wp:docPr id="10637179" name="Picture 1"/>
+                  <wp:cNvGraphicFramePr>
+                    <a:graphicFrameLocks xmlns:a="http://schemas.openxmlformats.org/drawingml/2006/main" noChangeAspect="1"/>
+                  </wp:cNvGraphicFramePr>
+                  <a:graphic xmlns:a="http://schemas.openxmlformats.org/drawingml/2006/main">
+                    <a:graphicData uri="http://schemas.openxmlformats.org/drawingml/2006/picture">
+                      <pic:pic xmlns:pic="http://schemas.openxmlformats.org/drawingml/2006/picture">
+                        <pic:nvPicPr>
+                          <pic:cNvPr id="1" name="th[1].png"/>
+                          <pic:cNvPicPr/>
+                        </pic:nvPicPr>
+                        <pic:blipFill>
+                          <a:blip r:embed="rId8" cstate="print">
+                            <a:extLst>
+                              <a:ext uri="{28A0092B-C50C-407E-A947-70E740481C1C}">
+                                <a14:useLocalDpi xmlns:a14="http://schemas.microsoft.com/office/drawing/2010/main" val="0"/>
+                              </a:ext>
+                            </a:extLst>
+                          </a:blip>
+                          <a:stretch>
+                            <a:fillRect/>
+                          </a:stretch>
+                        </pic:blipFill>
+                        <pic:spPr>
+                          <a:xfrm>
+                            <a:off x="0" y="0"/>
+                            <a:ext cx="214886" cy="203498"/>
+                          </a:xfrm>
+                          <a:prstGeom prst="rect">
+                            <a:avLst/>
+                          </a:prstGeom>
+                        </pic:spPr>
+                      </pic:pic>
+                    </a:graphicData>
+                  </a:graphic>
+                </wp:inline>
+              </w:drawing>
+            </w:r>
           </w:p>
         </w:tc>
         <w:tc>
@@ -3957,7 +4031,7 @@
           </w:p>
           <w:p>
             <w:pPr>
-              <w:pStyle w:val="ListParagraph"/>
+              <w:pStyle w:val="a7"/>
               <w:numPr>
                 <w:ilvl w:val="0"/>
                 <w:numId w:val="3"/>
@@ -4052,7 +4126,7 @@
           </w:p>
           <w:p>
             <w:pPr>
-              <w:pStyle w:val="ListParagraph"/>
+              <w:pStyle w:val="a7"/>
               <w:numPr>
                 <w:ilvl w:val="0"/>
                 <w:numId w:val="3"/>
@@ -4118,7 +4192,7 @@
           </w:p>
           <w:p>
             <w:pPr>
-              <w:pStyle w:val="ListParagraph"/>
+              <w:pStyle w:val="a7"/>
               <w:numPr>
                 <w:ilvl w:val="0"/>
                 <w:numId w:val="3"/>
@@ -4182,7 +4256,7 @@
           </w:p>
           <w:p>
             <w:pPr>
-              <w:pStyle w:val="ListParagraph"/>
+              <w:pStyle w:val="a7"/>
               <w:numPr>
                 <w:ilvl w:val="0"/>
                 <w:numId w:val="3"/>
@@ -4304,7 +4378,7 @@
           </w:p>
           <w:p>
             <w:pPr>
-              <w:pStyle w:val="ListParagraph"/>
+              <w:pStyle w:val="a7"/>
               <w:numPr>
                 <w:ilvl w:val="0"/>
                 <w:numId w:val="3"/>
@@ -4443,7 +4517,7 @@
           </w:p>
           <w:p>
             <w:pPr>
-              <w:pStyle w:val="ListParagraph"/>
+              <w:pStyle w:val="a7"/>
               <w:numPr>
                 <w:ilvl w:val="0"/>
                 <w:numId w:val="3"/>
@@ -5440,7 +5514,7 @@
           </w:p>
           <w:p>
             <w:pPr>
-              <w:pStyle w:val="ListParagraph"/>
+              <w:pStyle w:val="a7"/>
               <w:numPr>
                 <w:ilvl w:val="0"/>
                 <w:numId w:val="12"/>
@@ -5515,7 +5589,7 @@
           </w:p>
           <w:p>
             <w:pPr>
-              <w:pStyle w:val="ListParagraph"/>
+              <w:pStyle w:val="a7"/>
               <w:numPr>
                 <w:ilvl w:val="0"/>
                 <w:numId w:val="12"/>
@@ -5581,7 +5655,7 @@
           </w:p>
           <w:p>
             <w:pPr>
-              <w:pStyle w:val="ListParagraph"/>
+              <w:pStyle w:val="a7"/>
               <w:numPr>
                 <w:ilvl w:val="0"/>
                 <w:numId w:val="12"/>
@@ -5684,7 +5758,7 @@
           </w:p>
           <w:p>
             <w:pPr>
-              <w:pStyle w:val="ListParagraph"/>
+              <w:pStyle w:val="a7"/>
               <w:numPr>
                 <w:ilvl w:val="0"/>
                 <w:numId w:val="12"/>
@@ -5823,7 +5897,7 @@
           </w:p>
           <w:p>
             <w:pPr>
-              <w:pStyle w:val="ListParagraph"/>
+              <w:pStyle w:val="a7"/>
               <w:numPr>
                 <w:ilvl w:val="0"/>
                 <w:numId w:val="12"/>
@@ -6126,7 +6200,7 @@
     </w:p>
     <w:tbl>
       <w:tblPr>
-        <w:tblStyle w:val="TableGrid"/>
+        <w:tblStyle w:val="a8"/>
         <w:tblW w:w="14130" w:type="dxa"/>
         <w:tblInd w:w="-635" w:type="dxa"/>
         <w:tblLook w:val="04A0" w:firstRow="1" w:lastRow="0" w:firstColumn="1" w:lastColumn="0" w:noHBand="0" w:noVBand="1"/>
@@ -7837,7 +7911,7 @@
           </w:p>
           <w:p>
             <w:pPr>
-              <w:pStyle w:val="ListParagraph"/>
+              <w:pStyle w:val="a7"/>
               <w:numPr>
                 <w:ilvl w:val="0"/>
                 <w:numId w:val="13"/>
@@ -7912,7 +7986,7 @@
           </w:p>
           <w:p>
             <w:pPr>
-              <w:pStyle w:val="ListParagraph"/>
+              <w:pStyle w:val="a7"/>
               <w:numPr>
                 <w:ilvl w:val="0"/>
                 <w:numId w:val="13"/>
@@ -7976,7 +8050,7 @@
           </w:p>
           <w:p>
             <w:pPr>
-              <w:pStyle w:val="ListParagraph"/>
+              <w:pStyle w:val="a7"/>
               <w:numPr>
                 <w:ilvl w:val="0"/>
                 <w:numId w:val="13"/>
@@ -8079,7 +8153,7 @@
           </w:p>
           <w:p>
             <w:pPr>
-              <w:pStyle w:val="ListParagraph"/>
+              <w:pStyle w:val="a7"/>
               <w:numPr>
                 <w:ilvl w:val="0"/>
                 <w:numId w:val="13"/>
@@ -8218,7 +8292,7 @@
           </w:p>
           <w:p>
             <w:pPr>
-              <w:pStyle w:val="ListParagraph"/>
+              <w:pStyle w:val="a7"/>
               <w:numPr>
                 <w:ilvl w:val="0"/>
                 <w:numId w:val="13"/>
@@ -8263,7 +8337,7 @@
           </w:p>
           <w:p>
             <w:pPr>
-              <w:pStyle w:val="ListParagraph"/>
+              <w:pStyle w:val="a7"/>
               <w:ind w:left="251"/>
               <w:rPr>
                 <w:rFonts w:ascii="TH SarabunPSK" w:hAnsi="TH SarabunPSK" w:cs="TH SarabunPSK"/>
@@ -9074,7 +9148,7 @@
           </w:p>
           <w:p>
             <w:pPr>
-              <w:pStyle w:val="ListParagraph"/>
+              <w:pStyle w:val="a7"/>
               <w:numPr>
                 <w:ilvl w:val="0"/>
                 <w:numId w:val="14"/>
@@ -9149,7 +9223,7 @@
           </w:p>
           <w:p>
             <w:pPr>
-              <w:pStyle w:val="ListParagraph"/>
+              <w:pStyle w:val="a7"/>
               <w:numPr>
                 <w:ilvl w:val="0"/>
                 <w:numId w:val="14"/>
@@ -9213,7 +9287,7 @@
           </w:p>
           <w:p>
             <w:pPr>
-              <w:pStyle w:val="ListParagraph"/>
+              <w:pStyle w:val="a7"/>
               <w:numPr>
                 <w:ilvl w:val="0"/>
                 <w:numId w:val="14"/>
@@ -9316,7 +9390,7 @@
           </w:p>
           <w:p>
             <w:pPr>
-              <w:pStyle w:val="ListParagraph"/>
+              <w:pStyle w:val="a7"/>
               <w:numPr>
                 <w:ilvl w:val="0"/>
                 <w:numId w:val="14"/>
@@ -9455,7 +9529,7 @@
           </w:p>
           <w:p>
             <w:pPr>
-              <w:pStyle w:val="ListParagraph"/>
+              <w:pStyle w:val="a7"/>
               <w:numPr>
                 <w:ilvl w:val="0"/>
                 <w:numId w:val="14"/>
@@ -10326,7 +10400,7 @@
           </w:p>
           <w:p>
             <w:pPr>
-              <w:pStyle w:val="ListParagraph"/>
+              <w:pStyle w:val="a7"/>
               <w:numPr>
                 <w:ilvl w:val="0"/>
                 <w:numId w:val="15"/>
@@ -10390,7 +10464,7 @@
           </w:p>
           <w:p>
             <w:pPr>
-              <w:pStyle w:val="ListParagraph"/>
+              <w:pStyle w:val="a7"/>
               <w:numPr>
                 <w:ilvl w:val="0"/>
                 <w:numId w:val="15"/>
@@ -10494,7 +10568,7 @@
           </w:p>
           <w:p>
             <w:pPr>
-              <w:pStyle w:val="ListParagraph"/>
+              <w:pStyle w:val="a7"/>
               <w:numPr>
                 <w:ilvl w:val="0"/>
                 <w:numId w:val="15"/>
@@ -10614,7 +10688,7 @@
           </w:p>
           <w:p>
             <w:pPr>
-              <w:pStyle w:val="ListParagraph"/>
+              <w:pStyle w:val="a7"/>
               <w:numPr>
                 <w:ilvl w:val="0"/>
                 <w:numId w:val="15"/>
@@ -10887,7 +10961,7 @@
           </w:p>
           <w:p>
             <w:pPr>
-              <w:pStyle w:val="ListParagraph"/>
+              <w:pStyle w:val="a7"/>
               <w:numPr>
                 <w:ilvl w:val="0"/>
                 <w:numId w:val="16"/>
@@ -10962,7 +11036,7 @@
           </w:p>
           <w:p>
             <w:pPr>
-              <w:pStyle w:val="ListParagraph"/>
+              <w:pStyle w:val="a7"/>
               <w:numPr>
                 <w:ilvl w:val="0"/>
                 <w:numId w:val="16"/>
@@ -11028,7 +11102,7 @@
           </w:p>
           <w:p>
             <w:pPr>
-              <w:pStyle w:val="ListParagraph"/>
+              <w:pStyle w:val="a7"/>
               <w:numPr>
                 <w:ilvl w:val="0"/>
                 <w:numId w:val="16"/>
@@ -11092,7 +11166,7 @@
           </w:p>
           <w:p>
             <w:pPr>
-              <w:pStyle w:val="ListParagraph"/>
+              <w:pStyle w:val="a7"/>
               <w:numPr>
                 <w:ilvl w:val="0"/>
                 <w:numId w:val="16"/>
@@ -11231,7 +11305,7 @@
           </w:p>
           <w:p>
             <w:pPr>
-              <w:pStyle w:val="ListParagraph"/>
+              <w:pStyle w:val="a7"/>
               <w:numPr>
                 <w:ilvl w:val="0"/>
                 <w:numId w:val="16"/>
@@ -12064,7 +12138,7 @@
           </w:p>
           <w:p>
             <w:pPr>
-              <w:pStyle w:val="ListParagraph"/>
+              <w:pStyle w:val="a7"/>
               <w:numPr>
                 <w:ilvl w:val="0"/>
                 <w:numId w:val="17"/>
@@ -12139,7 +12213,7 @@
           </w:p>
           <w:p>
             <w:pPr>
-              <w:pStyle w:val="ListParagraph"/>
+              <w:pStyle w:val="a7"/>
               <w:numPr>
                 <w:ilvl w:val="0"/>
                 <w:numId w:val="17"/>
@@ -12205,7 +12279,7 @@
           </w:p>
           <w:p>
             <w:pPr>
-              <w:pStyle w:val="ListParagraph"/>
+              <w:pStyle w:val="a7"/>
               <w:numPr>
                 <w:ilvl w:val="0"/>
                 <w:numId w:val="17"/>
@@ -12269,7 +12343,7 @@
           </w:p>
           <w:p>
             <w:pPr>
-              <w:pStyle w:val="ListParagraph"/>
+              <w:pStyle w:val="a7"/>
               <w:numPr>
                 <w:ilvl w:val="0"/>
                 <w:numId w:val="17"/>
@@ -12373,7 +12447,7 @@
           </w:p>
           <w:p>
             <w:pPr>
-              <w:pStyle w:val="ListParagraph"/>
+              <w:pStyle w:val="a7"/>
               <w:numPr>
                 <w:ilvl w:val="0"/>
                 <w:numId w:val="17"/>
@@ -13197,7 +13271,7 @@
           </w:p>
           <w:p>
             <w:pPr>
-              <w:pStyle w:val="ListParagraph"/>
+              <w:pStyle w:val="a7"/>
               <w:numPr>
                 <w:ilvl w:val="0"/>
                 <w:numId w:val="18"/>
@@ -13272,7 +13346,7 @@
           </w:p>
           <w:p>
             <w:pPr>
-              <w:pStyle w:val="ListParagraph"/>
+              <w:pStyle w:val="a7"/>
               <w:numPr>
                 <w:ilvl w:val="0"/>
                 <w:numId w:val="18"/>
@@ -13338,7 +13412,7 @@
           </w:p>
           <w:p>
             <w:pPr>
-              <w:pStyle w:val="ListParagraph"/>
+              <w:pStyle w:val="a7"/>
               <w:numPr>
                 <w:ilvl w:val="0"/>
                 <w:numId w:val="18"/>
@@ -13402,7 +13476,7 @@
           </w:p>
           <w:p>
             <w:pPr>
-              <w:pStyle w:val="ListParagraph"/>
+              <w:pStyle w:val="a7"/>
               <w:numPr>
                 <w:ilvl w:val="0"/>
                 <w:numId w:val="18"/>
@@ -13505,7 +13579,7 @@
           </w:p>
           <w:p>
             <w:pPr>
-              <w:pStyle w:val="ListParagraph"/>
+              <w:pStyle w:val="a7"/>
               <w:numPr>
                 <w:ilvl w:val="0"/>
                 <w:numId w:val="18"/>
@@ -13567,7 +13641,7 @@
           </w:p>
           <w:p>
             <w:pPr>
-              <w:pStyle w:val="ListParagraph"/>
+              <w:pStyle w:val="a7"/>
               <w:numPr>
                 <w:ilvl w:val="0"/>
                 <w:numId w:val="18"/>
@@ -13942,7 +14016,7 @@
     </w:p>
     <w:tbl>
       <w:tblPr>
-        <w:tblStyle w:val="TableGrid"/>
+        <w:tblStyle w:val="a8"/>
         <w:tblW w:w="14150" w:type="dxa"/>
         <w:tblInd w:w="-635" w:type="dxa"/>
         <w:tblLook w:val="04A0" w:firstRow="1" w:lastRow="0" w:firstColumn="1" w:lastColumn="0" w:noHBand="0" w:noVBand="1"/>
@@ -14997,7 +15071,7 @@
 <w:hdr xmlns:wpc="http://schemas.microsoft.com/office/word/2010/wordprocessingCanvas" xmlns:cx="http://schemas.microsoft.com/office/drawing/2014/chartex" xmlns:cx1="http://schemas.microsoft.com/office/drawing/2015/9/8/chartex" xmlns:cx2="http://schemas.microsoft.com/office/drawing/2015/10/21/chartex" xmlns:cx3="http://schemas.microsoft.com/office/drawing/2016/5/9/chartex" xmlns:cx4="http://schemas.microsoft.com/office/drawing/2016/5/10/chartex" xmlns:cx5="http://schemas.microsoft.com/office/drawing/2016/5/11/chartex" xmlns:cx6="http://schemas.microsoft.com/office/drawing/2016/5/12/chartex" xmlns:cx7="http://schemas.microsoft.com/office/drawing/2016/5/13/chartex" xmlns:cx8="http://schemas.microsoft.com/office/drawing/2016/5/14/chartex" xmlns:mc="http://schemas.openxmlformats.org/markup-compatibility/2006" xmlns:aink="http://schemas.microsoft.com/office/drawing/2016/ink" xmlns:am3d="http://schemas.microsoft.com/office/drawing/2017/model3d" xmlns:o="urn:schemas-microsoft-com:office:office" xmlns:oel="http://schemas.microsoft.com/office/2019/extlst" xmlns:r="http://schemas.openxmlformats.org/officeDocument/2006/relationships" xmlns:m="http://schemas.openxmlformats.org/officeDocument/2006/math" xmlns:v="urn:schemas-microsoft-com:vml" xmlns:wp14="http://schemas.microsoft.com/office/word/2010/wordprocessingDrawing" xmlns:wp="http://schemas.openxmlformats.org/drawingml/2006/wordprocessingDrawing" xmlns:w10="urn:schemas-microsoft-com:office:word" xmlns:w="http://schemas.openxmlformats.org/wordprocessingml/2006/main" xmlns:w14="http://schemas.microsoft.com/office/word/2010/wordml" xmlns:w15="http://schemas.microsoft.com/office/word/2012/wordml" xmlns:w16cex="http://schemas.microsoft.com/office/word/2018/wordml/cex" xmlns:w16cid="http://schemas.microsoft.com/office/word/2016/wordml/cid" xmlns:w16="http://schemas.microsoft.com/office/word/2018/wordml" xmlns:w16du="http://schemas.microsoft.com/office/word/2023/wordml/word16du" xmlns:w16sdtdh="http://schemas.microsoft.com/office/word/2020/wordml/sdtdatahash" xmlns:w16sdtfl="http://schemas.microsoft.com/office/word/2024/wordml/sdtformatlock" xmlns:w16se="http://schemas.microsoft.com/office/word/2015/wordml/symex" xmlns:wpg="http://schemas.microsoft.com/office/word/2010/wordprocessingGroup" xmlns:wpi="http://schemas.microsoft.com/office/word/2010/wordprocessingInk" xmlns:wne="http://schemas.microsoft.com/office/word/2006/wordml" xmlns:wps="http://schemas.microsoft.com/office/word/2010/wordprocessingShape" mc:Ignorable="w14 w15 w16se w16cid w16 w16cex w16sdtdh w16sdtfl w16du wp14">
   <w:p>
     <w:pPr>
-      <w:pStyle w:val="Header"/>
+      <w:pStyle w:val="a3"/>
       <w:rPr>
         <w:rFonts w:ascii="TH SarabunPSK" w:hAnsi="TH SarabunPSK" w:cs="TH SarabunPSK"/>
         <w:b/>
@@ -15181,7 +15255,7 @@
   </w:p>
   <w:p>
     <w:pPr>
-      <w:pStyle w:val="Header"/>
+      <w:pStyle w:val="a3"/>
       <w:rPr>
         <w:rFonts w:ascii="TH SarabunPSK" w:hAnsi="TH SarabunPSK" w:cs="TH SarabunPSK"/>
         <w:b/>
@@ -17415,17 +17489,17 @@
     <w:lsdException w:name="Unresolved Mention" w:semiHidden="1" w:unhideWhenUsed="1"/>
     <w:lsdException w:name="Smart Link" w:semiHidden="1" w:unhideWhenUsed="1"/>
   </w:latentStyles>
-  <w:style w:type="paragraph" w:default="1" w:styleId="Normal">
+  <w:style w:type="paragraph" w:default="1" w:styleId="a">
     <w:name w:val="Normal"/>
     <w:qFormat/>
   </w:style>
-  <w:style w:type="character" w:default="1" w:styleId="DefaultParagraphFont">
+  <w:style w:type="character" w:default="1" w:styleId="a0">
     <w:name w:val="Default Paragraph Font"/>
     <w:uiPriority w:val="1"/>
     <w:semiHidden/>
     <w:unhideWhenUsed/>
   </w:style>
-  <w:style w:type="table" w:default="1" w:styleId="TableNormal">
+  <w:style w:type="table" w:default="1" w:styleId="a1">
     <w:name w:val="Normal Table"/>
     <w:uiPriority w:val="99"/>
     <w:semiHidden/>
@@ -17440,16 +17514,16 @@
       </w:tblCellMar>
     </w:tblPr>
   </w:style>
-  <w:style w:type="numbering" w:default="1" w:styleId="NoList">
+  <w:style w:type="numbering" w:default="1" w:styleId="a2">
     <w:name w:val="No List"/>
     <w:uiPriority w:val="99"/>
     <w:semiHidden/>
     <w:unhideWhenUsed/>
   </w:style>
-  <w:style w:type="paragraph" w:styleId="Header">
+  <w:style w:type="paragraph" w:styleId="a3">
     <w:name w:val="header"/>
-    <w:basedOn w:val="Normal"/>
-    <w:link w:val="HeaderChar"/>
+    <w:basedOn w:val="a"/>
+    <w:link w:val="a4"/>
     <w:uiPriority w:val="99"/>
     <w:unhideWhenUsed/>
     <w:rsid w:val="00C87900"/>
@@ -17461,17 +17535,17 @@
       <w:spacing w:after="0" w:line="240" w:lineRule="auto"/>
     </w:pPr>
   </w:style>
-  <w:style w:type="character" w:customStyle="1" w:styleId="HeaderChar">
-    <w:name w:val="Header Char"/>
-    <w:basedOn w:val="DefaultParagraphFont"/>
-    <w:link w:val="Header"/>
+  <w:style w:type="character" w:customStyle="1" w:styleId="a4">
+    <w:name w:val="หัวกระดาษ อักขระ"/>
+    <w:basedOn w:val="a0"/>
+    <w:link w:val="a3"/>
     <w:uiPriority w:val="99"/>
     <w:rsid w:val="00C87900"/>
   </w:style>
-  <w:style w:type="paragraph" w:styleId="Footer">
+  <w:style w:type="paragraph" w:styleId="a5">
     <w:name w:val="footer"/>
-    <w:basedOn w:val="Normal"/>
-    <w:link w:val="FooterChar"/>
+    <w:basedOn w:val="a"/>
+    <w:link w:val="a6"/>
     <w:uiPriority w:val="99"/>
     <w:unhideWhenUsed/>
     <w:rsid w:val="00C87900"/>
@@ -17483,16 +17557,16 @@
       <w:spacing w:after="0" w:line="240" w:lineRule="auto"/>
     </w:pPr>
   </w:style>
-  <w:style w:type="character" w:customStyle="1" w:styleId="FooterChar">
-    <w:name w:val="Footer Char"/>
-    <w:basedOn w:val="DefaultParagraphFont"/>
-    <w:link w:val="Footer"/>
+  <w:style w:type="character" w:customStyle="1" w:styleId="a6">
+    <w:name w:val="ท้ายกระดาษ อักขระ"/>
+    <w:basedOn w:val="a0"/>
+    <w:link w:val="a5"/>
     <w:uiPriority w:val="99"/>
     <w:rsid w:val="00C87900"/>
   </w:style>
-  <w:style w:type="paragraph" w:styleId="ListParagraph">
+  <w:style w:type="paragraph" w:styleId="a7">
     <w:name w:val="List Paragraph"/>
-    <w:basedOn w:val="Normal"/>
+    <w:basedOn w:val="a"/>
     <w:uiPriority w:val="34"/>
     <w:qFormat/>
     <w:rsid w:val="00C87900"/>
@@ -17501,9 +17575,9 @@
       <w:contextualSpacing/>
     </w:pPr>
   </w:style>
-  <w:style w:type="table" w:styleId="TableGrid">
+  <w:style w:type="table" w:styleId="a8">
     <w:name w:val="Table Grid"/>
-    <w:basedOn w:val="TableNormal"/>
+    <w:basedOn w:val="a1"/>
     <w:uiPriority w:val="39"/>
     <w:rsid w:val="00C2238F"/>
     <w:pPr>
@@ -17520,9 +17594,9 @@
       </w:tblBorders>
     </w:tblPr>
   </w:style>
-  <w:style w:type="character" w:styleId="Hyperlink">
+  <w:style w:type="character" w:styleId="a9">
     <w:name w:val="Hyperlink"/>
-    <w:basedOn w:val="DefaultParagraphFont"/>
+    <w:basedOn w:val="a0"/>
     <w:uiPriority w:val="99"/>
     <w:unhideWhenUsed/>
     <w:rsid w:val="00B77A1F"/>

</xml_diff>